<commit_message>
Update AlwaysOn Troubleshooting Guide.docx
</commit_message>
<xml_diff>
--- a/TroubleShooting Guides/AlwaysOn/AlwaysOn Troubleshooting Guide.docx
+++ b/TroubleShooting Guides/AlwaysOn/AlwaysOn Troubleshooting Guide.docx
@@ -1,6 +1,6 @@
 
 <file path=word/document.xml><?xml version="1.0" encoding="utf-8"?>
-<w:document xmlns:wpc="http://schemas.microsoft.com/office/word/2010/wordprocessingCanvas" xmlns:cx="http://schemas.microsoft.com/office/drawing/2014/chartex" xmlns:cx1="http://schemas.microsoft.com/office/drawing/2015/9/8/chartex" xmlns:cx2="http://schemas.microsoft.com/office/drawing/2015/10/21/chartex" xmlns:cx3="http://schemas.microsoft.com/office/drawing/2016/5/9/chartex" xmlns:cx4="http://schemas.microsoft.com/office/drawing/2016/5/10/chartex" xmlns:cx5="http://schemas.microsoft.com/office/drawing/2016/5/11/chartex" xmlns:cx6="http://schemas.microsoft.com/office/drawing/2016/5/12/chartex" xmlns:cx7="http://schemas.microsoft.com/office/drawing/2016/5/13/chartex" xmlns:cx8="http://schemas.microsoft.com/office/drawing/2016/5/14/chartex" xmlns:mc="http://schemas.openxmlformats.org/markup-compatibility/2006" xmlns:aink="http://schemas.microsoft.com/office/drawing/2016/ink" xmlns:am3d="http://schemas.microsoft.com/office/drawing/2017/model3d" xmlns:o="urn:schemas-microsoft-com:office:office" xmlns:r="http://schemas.openxmlformats.org/officeDocument/2006/relationships" xmlns:m="http://schemas.openxmlformats.org/officeDocument/2006/math" xmlns:v="urn:schemas-microsoft-com:vml" xmlns:wp14="http://schemas.microsoft.com/office/word/2010/wordprocessingDrawing" xmlns:wp="http://schemas.openxmlformats.org/drawingml/2006/wordprocessingDrawing" xmlns:w10="urn:schemas-microsoft-com:office:word" xmlns:w="http://schemas.openxmlformats.org/wordprocessingml/2006/main" xmlns:w14="http://schemas.microsoft.com/office/word/2010/wordml" xmlns:w15="http://schemas.microsoft.com/office/word/2012/wordml" xmlns:w16se="http://schemas.microsoft.com/office/word/2015/wordml/symex" xmlns:wpg="http://schemas.microsoft.com/office/word/2010/wordprocessingGroup" xmlns:wpi="http://schemas.microsoft.com/office/word/2010/wordprocessingInk" xmlns:wne="http://schemas.microsoft.com/office/word/2006/wordml" xmlns:wps="http://schemas.microsoft.com/office/word/2010/wordprocessingShape" mc:Ignorable="w14 w15 w16se wp14">
+<w:document xmlns:wpc="http://schemas.microsoft.com/office/word/2010/wordprocessingCanvas" xmlns:cx="http://schemas.microsoft.com/office/drawing/2014/chartex" xmlns:cx1="http://schemas.microsoft.com/office/drawing/2015/9/8/chartex" xmlns:cx2="http://schemas.microsoft.com/office/drawing/2015/10/21/chartex" xmlns:cx3="http://schemas.microsoft.com/office/drawing/2016/5/9/chartex" xmlns:cx4="http://schemas.microsoft.com/office/drawing/2016/5/10/chartex" xmlns:cx5="http://schemas.microsoft.com/office/drawing/2016/5/11/chartex" xmlns:cx6="http://schemas.microsoft.com/office/drawing/2016/5/12/chartex" xmlns:cx7="http://schemas.microsoft.com/office/drawing/2016/5/13/chartex" xmlns:cx8="http://schemas.microsoft.com/office/drawing/2016/5/14/chartex" xmlns:mc="http://schemas.openxmlformats.org/markup-compatibility/2006" xmlns:aink="http://schemas.microsoft.com/office/drawing/2016/ink" xmlns:am3d="http://schemas.microsoft.com/office/drawing/2017/model3d" xmlns:o="urn:schemas-microsoft-com:office:office" xmlns:oel="http://schemas.microsoft.com/office/2019/extlst" xmlns:r="http://schemas.openxmlformats.org/officeDocument/2006/relationships" xmlns:m="http://schemas.openxmlformats.org/officeDocument/2006/math" xmlns:v="urn:schemas-microsoft-com:vml" xmlns:wp14="http://schemas.microsoft.com/office/word/2010/wordprocessingDrawing" xmlns:wp="http://schemas.openxmlformats.org/drawingml/2006/wordprocessingDrawing" xmlns:w10="urn:schemas-microsoft-com:office:word" xmlns:w="http://schemas.openxmlformats.org/wordprocessingml/2006/main" xmlns:w14="http://schemas.microsoft.com/office/word/2010/wordml" xmlns:w15="http://schemas.microsoft.com/office/word/2012/wordml" xmlns:w16cex="http://schemas.microsoft.com/office/word/2018/wordml/cex" xmlns:w16cid="http://schemas.microsoft.com/office/word/2016/wordml/cid" xmlns:w16="http://schemas.microsoft.com/office/word/2018/wordml" xmlns:w16sdtdh="http://schemas.microsoft.com/office/word/2020/wordml/sdtdatahash" xmlns:w16se="http://schemas.microsoft.com/office/word/2015/wordml/symex" xmlns:wpg="http://schemas.microsoft.com/office/word/2010/wordprocessingGroup" xmlns:wpi="http://schemas.microsoft.com/office/word/2010/wordprocessingInk" xmlns:wne="http://schemas.microsoft.com/office/word/2006/wordml" xmlns:wps="http://schemas.microsoft.com/office/word/2010/wordprocessingShape" mc:Ignorable="w14 w15 w16se w16cid w16 w16cex w16sdtdh wp14">
   <w:body>
     <w:p>
       <w:pPr>
@@ -71,7 +71,7 @@
     </w:p>
     <w:p>
       <w:pPr>
-        <w:pStyle w:val="a3"/>
+        <w:pStyle w:val="ListParagraph"/>
         <w:numPr>
           <w:ilvl w:val="0"/>
           <w:numId w:val="1"/>
@@ -92,7 +92,7 @@
     </w:p>
     <w:p>
       <w:pPr>
-        <w:pStyle w:val="a3"/>
+        <w:pStyle w:val="ListParagraph"/>
         <w:numPr>
           <w:ilvl w:val="1"/>
           <w:numId w:val="1"/>
@@ -105,7 +105,7 @@
     </w:p>
     <w:p>
       <w:pPr>
-        <w:pStyle w:val="a3"/>
+        <w:pStyle w:val="ListParagraph"/>
         <w:numPr>
           <w:ilvl w:val="1"/>
           <w:numId w:val="1"/>
@@ -118,7 +118,7 @@
     </w:p>
     <w:p>
       <w:pPr>
-        <w:pStyle w:val="a3"/>
+        <w:pStyle w:val="ListParagraph"/>
         <w:numPr>
           <w:ilvl w:val="1"/>
           <w:numId w:val="1"/>
@@ -134,7 +134,7 @@
     </w:p>
     <w:p>
       <w:pPr>
-        <w:pStyle w:val="a3"/>
+        <w:pStyle w:val="ListParagraph"/>
         <w:numPr>
           <w:ilvl w:val="1"/>
           <w:numId w:val="1"/>
@@ -163,81 +163,104 @@
         <w:t>Core Resources</w:t>
       </w:r>
       <w:r>
+        <w:t xml:space="preserve"> are Online (when you stand on the cluster, at the down in the middle of the screen)</w:t>
+      </w:r>
+      <w:r>
+        <w:t>.</w:t>
+      </w:r>
+    </w:p>
+    <w:p>
+      <w:pPr>
+        <w:pStyle w:val="ListParagraph"/>
+        <w:numPr>
+          <w:ilvl w:val="1"/>
+          <w:numId w:val="1"/>
+        </w:numPr>
+        <w:bidi w:val="0"/>
+      </w:pPr>
+      <w:r>
+        <w:t>Use the</w:t>
+      </w:r>
+      <w:r>
+        <w:t xml:space="preserve"> SQL Server AlwaysOn</w:t>
+      </w:r>
+      <w:r>
+        <w:t xml:space="preserve"> Dashboard </w:t>
+      </w:r>
+      <w:r>
+        <w:t>(All supposed to light with Green).</w:t>
+      </w:r>
+    </w:p>
+    <w:p>
+      <w:pPr>
+        <w:pStyle w:val="ListParagraph"/>
+        <w:numPr>
+          <w:ilvl w:val="1"/>
+          <w:numId w:val="1"/>
+        </w:numPr>
+        <w:bidi w:val="0"/>
+      </w:pPr>
+      <w:r>
+        <w:t xml:space="preserve">Use </w:t>
+      </w:r>
+      <w:r>
+        <w:t xml:space="preserve">Power shell </w:t>
+      </w:r>
+      <w:r>
+        <w:t>if needed for information and action.</w:t>
+      </w:r>
+    </w:p>
+    <w:p>
+      <w:pPr>
+        <w:pStyle w:val="ListParagraph"/>
+        <w:numPr>
+          <w:ilvl w:val="1"/>
+          <w:numId w:val="1"/>
+        </w:numPr>
+        <w:bidi w:val="0"/>
+      </w:pPr>
+      <w:r>
+        <w:t xml:space="preserve">Use the Cluster </w:t>
+      </w:r>
+      <w:r>
+        <w:t>Dmv's.</w:t>
+      </w:r>
+      <w:r>
         <w:t xml:space="preserve"> </w:t>
       </w:r>
-      <w:r>
-        <w:t>are Online</w:t>
-      </w:r>
-      <w:r>
-        <w:t xml:space="preserve"> (when you stand on the cluster, at the down in the middle of the screen)</w:t>
-      </w:r>
-      <w:r>
-        <w:t>.</w:t>
-      </w:r>
-    </w:p>
-    <w:p>
-      <w:pPr>
-        <w:pStyle w:val="a3"/>
-        <w:numPr>
-          <w:ilvl w:val="1"/>
-          <w:numId w:val="1"/>
-        </w:numPr>
-        <w:bidi w:val="0"/>
-      </w:pPr>
-      <w:r>
-        <w:t>Use the</w:t>
-      </w:r>
-      <w:r>
-        <w:t xml:space="preserve"> SQL Server AlwaysOn</w:t>
-      </w:r>
-      <w:r>
-        <w:t xml:space="preserve"> Dashboard </w:t>
-      </w:r>
-      <w:r>
-        <w:t>(All supposed to light with Green).</w:t>
-      </w:r>
-    </w:p>
-    <w:p>
-      <w:pPr>
-        <w:pStyle w:val="a3"/>
-        <w:numPr>
-          <w:ilvl w:val="1"/>
-          <w:numId w:val="1"/>
-        </w:numPr>
-        <w:bidi w:val="0"/>
-      </w:pPr>
-      <w:r>
-        <w:t xml:space="preserve">Use </w:t>
-      </w:r>
-      <w:r>
-        <w:t xml:space="preserve">Power shell </w:t>
-      </w:r>
-      <w:r>
-        <w:t>if needed for information and action.</w:t>
-      </w:r>
-    </w:p>
-    <w:p>
-      <w:pPr>
-        <w:pStyle w:val="a3"/>
-        <w:numPr>
-          <w:ilvl w:val="1"/>
-          <w:numId w:val="1"/>
-        </w:numPr>
-        <w:bidi w:val="0"/>
-      </w:pPr>
-      <w:r>
-        <w:t xml:space="preserve">Use the Cluster </w:t>
-      </w:r>
-      <w:r>
-        <w:t>Dmv's.</w:t>
+    </w:p>
+    <w:p>
+      <w:pPr>
+        <w:pStyle w:val="ListParagraph"/>
+        <w:numPr>
+          <w:ilvl w:val="1"/>
+          <w:numId w:val="1"/>
+        </w:numPr>
+        <w:bidi w:val="0"/>
+      </w:pPr>
+      <w:r>
+        <w:t xml:space="preserve">View the </w:t>
+      </w:r>
+      <w:r>
+        <w:rPr>
+          <w:b/>
+          <w:bCs/>
+        </w:rPr>
+        <w:t>Cluster Events</w:t>
       </w:r>
       <w:r>
         <w:t xml:space="preserve"> </w:t>
       </w:r>
-    </w:p>
-    <w:p>
-      <w:pPr>
-        <w:pStyle w:val="a3"/>
+      <w:r>
+        <w:t xml:space="preserve">log </w:t>
+      </w:r>
+      <w:r>
+        <w:t>in the FCM or Event Viewer.</w:t>
+      </w:r>
+    </w:p>
+    <w:p>
+      <w:pPr>
+        <w:pStyle w:val="ListParagraph"/>
         <w:numPr>
           <w:ilvl w:val="1"/>
           <w:numId w:val="1"/>
@@ -253,7 +276,7 @@
     </w:p>
     <w:p>
       <w:pPr>
-        <w:pStyle w:val="a3"/>
+        <w:pStyle w:val="ListParagraph"/>
         <w:numPr>
           <w:ilvl w:val="1"/>
           <w:numId w:val="1"/>
@@ -266,7 +289,7 @@
     </w:p>
     <w:p>
       <w:pPr>
-        <w:pStyle w:val="a3"/>
+        <w:pStyle w:val="ListParagraph"/>
         <w:numPr>
           <w:ilvl w:val="1"/>
           <w:numId w:val="1"/>
@@ -279,20 +302,20 @@
     </w:p>
     <w:p>
       <w:pPr>
-        <w:pStyle w:val="a3"/>
+        <w:pStyle w:val="ListParagraph"/>
         <w:bidi w:val="0"/>
         <w:ind w:left="1494"/>
       </w:pPr>
     </w:p>
     <w:p>
       <w:pPr>
-        <w:pStyle w:val="a3"/>
-        <w:bidi w:val="0"/>
-      </w:pPr>
-    </w:p>
-    <w:p>
-      <w:pPr>
-        <w:pStyle w:val="a3"/>
+        <w:pStyle w:val="ListParagraph"/>
+        <w:bidi w:val="0"/>
+      </w:pPr>
+    </w:p>
+    <w:p>
+      <w:pPr>
+        <w:pStyle w:val="ListParagraph"/>
         <w:numPr>
           <w:ilvl w:val="0"/>
           <w:numId w:val="1"/>
@@ -327,7 +350,7 @@
     </w:p>
     <w:p>
       <w:pPr>
-        <w:pStyle w:val="a3"/>
+        <w:pStyle w:val="ListParagraph"/>
         <w:numPr>
           <w:ilvl w:val="1"/>
           <w:numId w:val="1"/>
@@ -340,7 +363,7 @@
     </w:p>
     <w:p>
       <w:pPr>
-        <w:pStyle w:val="a3"/>
+        <w:pStyle w:val="ListParagraph"/>
         <w:numPr>
           <w:ilvl w:val="0"/>
           <w:numId w:val="1"/>
@@ -361,7 +384,7 @@
     </w:p>
     <w:p>
       <w:pPr>
-        <w:pStyle w:val="a3"/>
+        <w:pStyle w:val="ListParagraph"/>
         <w:numPr>
           <w:ilvl w:val="0"/>
           <w:numId w:val="1"/>
@@ -382,26 +405,20 @@
     </w:p>
     <w:p>
       <w:pPr>
-        <w:pStyle w:val="a3"/>
-        <w:numPr>
-          <w:ilvl w:val="1"/>
-          <w:numId w:val="1"/>
-        </w:numPr>
-        <w:bidi w:val="0"/>
-      </w:pPr>
-      <w:r>
-        <w:t xml:space="preserve">Check the communication (Ping) between the nodes, both ways and to the DNS names (Cluster, Listener) </w:t>
-      </w:r>
-      <w:r>
-        <w:t>and to the File share if any</w:t>
-      </w:r>
-      <w:r>
-        <w:t>.</w:t>
-      </w:r>
-    </w:p>
-    <w:p>
-      <w:pPr>
-        <w:pStyle w:val="a3"/>
+        <w:pStyle w:val="ListParagraph"/>
+        <w:numPr>
+          <w:ilvl w:val="1"/>
+          <w:numId w:val="1"/>
+        </w:numPr>
+        <w:bidi w:val="0"/>
+      </w:pPr>
+      <w:r>
+        <w:t>Check the communication (Ping) between the nodes, both ways and to the DNS names (Cluster, Listener) and to the File share if any.</w:t>
+      </w:r>
+    </w:p>
+    <w:p>
+      <w:pPr>
+        <w:pStyle w:val="ListParagraph"/>
         <w:bidi w:val="0"/>
         <w:ind w:left="1494"/>
         <w:rPr>
@@ -412,7 +429,7 @@
     </w:p>
     <w:p>
       <w:pPr>
-        <w:pStyle w:val="a3"/>
+        <w:pStyle w:val="ListParagraph"/>
         <w:numPr>
           <w:ilvl w:val="0"/>
           <w:numId w:val="1"/>
@@ -433,7 +450,7 @@
     </w:p>
     <w:p>
       <w:pPr>
-        <w:pStyle w:val="a3"/>
+        <w:pStyle w:val="ListParagraph"/>
         <w:numPr>
           <w:ilvl w:val="1"/>
           <w:numId w:val="1"/>
@@ -449,26 +466,18 @@
           <w:color w:val="222222"/>
           <w:shd w:val="clear" w:color="auto" w:fill="FFFFFF"/>
         </w:rPr>
-        <w:t>suspended</w:t>
-      </w:r>
-      <w:r>
-        <w:rPr>
-          <w:rFonts w:ascii="Segoe UI" w:hAnsi="Segoe UI" w:cs="Segoe UI"/>
-          <w:color w:val="222222"/>
-          <w:shd w:val="clear" w:color="auto" w:fill="FFFFFF"/>
-        </w:rPr>
+        <w:t xml:space="preserve">suspended </w:t>
+      </w:r>
+      <w:r>
+        <w:t>you can right click and resume.</w:t>
+      </w:r>
+      <w:r>
         <w:t xml:space="preserve"> </w:t>
       </w:r>
-      <w:r>
-        <w:t>you can right click and resume.</w:t>
-      </w:r>
-      <w:r>
-        <w:t xml:space="preserve"> </w:t>
-      </w:r>
-    </w:p>
-    <w:p>
-      <w:pPr>
-        <w:pStyle w:val="a3"/>
+    </w:p>
+    <w:p>
+      <w:pPr>
+        <w:pStyle w:val="ListParagraph"/>
         <w:numPr>
           <w:ilvl w:val="1"/>
           <w:numId w:val="1"/>
@@ -538,29 +547,26 @@
         <w:spacing w:before="100" w:beforeAutospacing="1" w:after="0" w:line="240" w:lineRule="auto"/>
       </w:pPr>
       <w:r>
-        <w:t>NULL</w:t>
-      </w:r>
-      <w:r>
-        <w:t>. Unknown state. This value occurs when the local server instance cannot communicate with the WSFC failover cluster (that is the local node is not part of WSFC quorum).</w:t>
-      </w:r>
-    </w:p>
-    <w:p>
-      <w:pPr>
-        <w:pStyle w:val="a3"/>
+        <w:t>NULL. Unknown state. This value occurs when the local server instance cannot communicate with the WSFC failover cluster (that is the local node is not part of WSFC quorum).</w:t>
+      </w:r>
+    </w:p>
+    <w:p>
+      <w:pPr>
+        <w:pStyle w:val="ListParagraph"/>
         <w:bidi w:val="0"/>
         <w:ind w:left="1494"/>
       </w:pPr>
     </w:p>
     <w:p>
       <w:pPr>
-        <w:pStyle w:val="a3"/>
+        <w:pStyle w:val="ListParagraph"/>
         <w:bidi w:val="0"/>
         <w:ind w:left="1494"/>
       </w:pPr>
     </w:p>
     <w:p>
       <w:pPr>
-        <w:pStyle w:val="a3"/>
+        <w:pStyle w:val="ListParagraph"/>
         <w:numPr>
           <w:ilvl w:val="0"/>
           <w:numId w:val="1"/>
@@ -581,7 +587,7 @@
     </w:p>
     <w:p>
       <w:pPr>
-        <w:pStyle w:val="a3"/>
+        <w:pStyle w:val="ListParagraph"/>
         <w:numPr>
           <w:ilvl w:val="1"/>
           <w:numId w:val="1"/>
@@ -594,7 +600,7 @@
     </w:p>
     <w:p>
       <w:pPr>
-        <w:pStyle w:val="a3"/>
+        <w:pStyle w:val="ListParagraph"/>
         <w:numPr>
           <w:ilvl w:val="1"/>
           <w:numId w:val="1"/>
@@ -607,7 +613,7 @@
     </w:p>
     <w:p>
       <w:pPr>
-        <w:pStyle w:val="a3"/>
+        <w:pStyle w:val="ListParagraph"/>
         <w:numPr>
           <w:ilvl w:val="1"/>
           <w:numId w:val="1"/>
@@ -620,7 +626,7 @@
     </w:p>
     <w:p>
       <w:pPr>
-        <w:pStyle w:val="a3"/>
+        <w:pStyle w:val="ListParagraph"/>
         <w:numPr>
           <w:ilvl w:val="1"/>
           <w:numId w:val="1"/>
@@ -634,7 +640,7 @@
     </w:p>
     <w:p>
       <w:pPr>
-        <w:pStyle w:val="a3"/>
+        <w:pStyle w:val="ListParagraph"/>
         <w:numPr>
           <w:ilvl w:val="1"/>
           <w:numId w:val="1"/>
@@ -647,14 +653,14 @@
     </w:p>
     <w:p>
       <w:pPr>
-        <w:pStyle w:val="a3"/>
+        <w:pStyle w:val="ListParagraph"/>
         <w:bidi w:val="0"/>
         <w:ind w:left="1494"/>
       </w:pPr>
     </w:p>
     <w:p>
       <w:pPr>
-        <w:pStyle w:val="a3"/>
+        <w:pStyle w:val="ListParagraph"/>
         <w:numPr>
           <w:ilvl w:val="0"/>
           <w:numId w:val="1"/>
@@ -675,7 +681,7 @@
     </w:p>
     <w:p>
       <w:pPr>
-        <w:pStyle w:val="a3"/>
+        <w:pStyle w:val="ListParagraph"/>
         <w:numPr>
           <w:ilvl w:val="1"/>
           <w:numId w:val="1"/>
@@ -688,7 +694,7 @@
     </w:p>
     <w:p>
       <w:pPr>
-        <w:pStyle w:val="a3"/>
+        <w:pStyle w:val="ListParagraph"/>
         <w:numPr>
           <w:ilvl w:val="1"/>
           <w:numId w:val="1"/>
@@ -701,15 +707,13 @@
       <w:r>
         <w:t>lose</w:t>
       </w:r>
-      <w:bookmarkStart w:id="0" w:name="_GoBack"/>
-      <w:bookmarkEnd w:id="0"/>
       <w:r>
         <w:t xml:space="preserve"> data.</w:t>
       </w:r>
     </w:p>
     <w:p>
       <w:pPr>
-        <w:pStyle w:val="a3"/>
+        <w:pStyle w:val="ListParagraph"/>
         <w:numPr>
           <w:ilvl w:val="1"/>
           <w:numId w:val="1"/>
@@ -722,7 +726,7 @@
     </w:p>
     <w:p>
       <w:pPr>
-        <w:pStyle w:val="a3"/>
+        <w:pStyle w:val="ListParagraph"/>
         <w:bidi w:val="0"/>
         <w:ind w:left="1494"/>
         <w:rPr>
@@ -744,7 +748,7 @@
 </file>
 
 <file path=word/numbering.xml><?xml version="1.0" encoding="utf-8"?>
-<w:numbering xmlns:wpc="http://schemas.microsoft.com/office/word/2010/wordprocessingCanvas" xmlns:cx="http://schemas.microsoft.com/office/drawing/2014/chartex" xmlns:cx1="http://schemas.microsoft.com/office/drawing/2015/9/8/chartex" xmlns:cx2="http://schemas.microsoft.com/office/drawing/2015/10/21/chartex" xmlns:cx3="http://schemas.microsoft.com/office/drawing/2016/5/9/chartex" xmlns:cx4="http://schemas.microsoft.com/office/drawing/2016/5/10/chartex" xmlns:cx5="http://schemas.microsoft.com/office/drawing/2016/5/11/chartex" xmlns:cx6="http://schemas.microsoft.com/office/drawing/2016/5/12/chartex" xmlns:cx7="http://schemas.microsoft.com/office/drawing/2016/5/13/chartex" xmlns:cx8="http://schemas.microsoft.com/office/drawing/2016/5/14/chartex" xmlns:mc="http://schemas.openxmlformats.org/markup-compatibility/2006" xmlns:aink="http://schemas.microsoft.com/office/drawing/2016/ink" xmlns:am3d="http://schemas.microsoft.com/office/drawing/2017/model3d" xmlns:o="urn:schemas-microsoft-com:office:office" xmlns:r="http://schemas.openxmlformats.org/officeDocument/2006/relationships" xmlns:m="http://schemas.openxmlformats.org/officeDocument/2006/math" xmlns:v="urn:schemas-microsoft-com:vml" xmlns:wp14="http://schemas.microsoft.com/office/word/2010/wordprocessingDrawing" xmlns:wp="http://schemas.openxmlformats.org/drawingml/2006/wordprocessingDrawing" xmlns:w10="urn:schemas-microsoft-com:office:word" xmlns:w="http://schemas.openxmlformats.org/wordprocessingml/2006/main" xmlns:w14="http://schemas.microsoft.com/office/word/2010/wordml" xmlns:w15="http://schemas.microsoft.com/office/word/2012/wordml" xmlns:w16se="http://schemas.microsoft.com/office/word/2015/wordml/symex" xmlns:wpg="http://schemas.microsoft.com/office/word/2010/wordprocessingGroup" xmlns:wpi="http://schemas.microsoft.com/office/word/2010/wordprocessingInk" xmlns:wne="http://schemas.microsoft.com/office/word/2006/wordml" xmlns:wps="http://schemas.microsoft.com/office/word/2010/wordprocessingShape" mc:Ignorable="w14 w15 w16se wp14">
+<w:numbering xmlns:wpc="http://schemas.microsoft.com/office/word/2010/wordprocessingCanvas" xmlns:cx="http://schemas.microsoft.com/office/drawing/2014/chartex" xmlns:cx1="http://schemas.microsoft.com/office/drawing/2015/9/8/chartex" xmlns:cx2="http://schemas.microsoft.com/office/drawing/2015/10/21/chartex" xmlns:cx3="http://schemas.microsoft.com/office/drawing/2016/5/9/chartex" xmlns:cx4="http://schemas.microsoft.com/office/drawing/2016/5/10/chartex" xmlns:cx5="http://schemas.microsoft.com/office/drawing/2016/5/11/chartex" xmlns:cx6="http://schemas.microsoft.com/office/drawing/2016/5/12/chartex" xmlns:cx7="http://schemas.microsoft.com/office/drawing/2016/5/13/chartex" xmlns:cx8="http://schemas.microsoft.com/office/drawing/2016/5/14/chartex" xmlns:mc="http://schemas.openxmlformats.org/markup-compatibility/2006" xmlns:aink="http://schemas.microsoft.com/office/drawing/2016/ink" xmlns:am3d="http://schemas.microsoft.com/office/drawing/2017/model3d" xmlns:o="urn:schemas-microsoft-com:office:office" xmlns:oel="http://schemas.microsoft.com/office/2019/extlst" xmlns:r="http://schemas.openxmlformats.org/officeDocument/2006/relationships" xmlns:m="http://schemas.openxmlformats.org/officeDocument/2006/math" xmlns:v="urn:schemas-microsoft-com:vml" xmlns:wp14="http://schemas.microsoft.com/office/word/2010/wordprocessingDrawing" xmlns:wp="http://schemas.openxmlformats.org/drawingml/2006/wordprocessingDrawing" xmlns:w10="urn:schemas-microsoft-com:office:word" xmlns:w="http://schemas.openxmlformats.org/wordprocessingml/2006/main" xmlns:w14="http://schemas.microsoft.com/office/word/2010/wordml" xmlns:w15="http://schemas.microsoft.com/office/word/2012/wordml" xmlns:w16cex="http://schemas.microsoft.com/office/word/2018/wordml/cex" xmlns:w16cid="http://schemas.microsoft.com/office/word/2016/wordml/cid" xmlns:w16="http://schemas.microsoft.com/office/word/2018/wordml" xmlns:w16sdtdh="http://schemas.microsoft.com/office/word/2020/wordml/sdtdatahash" xmlns:w16se="http://schemas.microsoft.com/office/word/2015/wordml/symex" xmlns:wpg="http://schemas.microsoft.com/office/word/2010/wordprocessingGroup" xmlns:wpi="http://schemas.microsoft.com/office/word/2010/wordprocessingInk" xmlns:wne="http://schemas.microsoft.com/office/word/2006/wordml" xmlns:wps="http://schemas.microsoft.com/office/word/2010/wordprocessingShape" mc:Ignorable="w14 w15 w16se w16cid w16 w16cex w16sdtdh wp14">
   <w:abstractNum w:abstractNumId="0" w15:restartNumberingAfterBreak="0">
     <w:nsid w:val="06FD472D"/>
     <w:multiLevelType w:val="multilevel"/>
@@ -987,17 +991,17 @@
       </w:pPr>
     </w:lvl>
   </w:abstractNum>
-  <w:num w:numId="1">
+  <w:num w:numId="1" w16cid:durableId="2085644177">
     <w:abstractNumId w:val="1"/>
   </w:num>
-  <w:num w:numId="2">
+  <w:num w:numId="2" w16cid:durableId="1372807596">
     <w:abstractNumId w:val="0"/>
   </w:num>
 </w:numbering>
 </file>
 
 <file path=word/styles.xml><?xml version="1.0" encoding="utf-8"?>
-<w:styles xmlns:mc="http://schemas.openxmlformats.org/markup-compatibility/2006" xmlns:r="http://schemas.openxmlformats.org/officeDocument/2006/relationships" xmlns:w="http://schemas.openxmlformats.org/wordprocessingml/2006/main" xmlns:w14="http://schemas.microsoft.com/office/word/2010/wordml" xmlns:w15="http://schemas.microsoft.com/office/word/2012/wordml" xmlns:w16se="http://schemas.microsoft.com/office/word/2015/wordml/symex" mc:Ignorable="w14 w15 w16se">
+<w:styles xmlns:mc="http://schemas.openxmlformats.org/markup-compatibility/2006" xmlns:r="http://schemas.openxmlformats.org/officeDocument/2006/relationships" xmlns:w="http://schemas.openxmlformats.org/wordprocessingml/2006/main" xmlns:w14="http://schemas.microsoft.com/office/word/2010/wordml" xmlns:w15="http://schemas.microsoft.com/office/word/2012/wordml" xmlns:w16cex="http://schemas.microsoft.com/office/word/2018/wordml/cex" xmlns:w16cid="http://schemas.microsoft.com/office/word/2016/wordml/cid" xmlns:w16="http://schemas.microsoft.com/office/word/2018/wordml" xmlns:w16sdtdh="http://schemas.microsoft.com/office/word/2020/wordml/sdtdatahash" xmlns:w16se="http://schemas.microsoft.com/office/word/2015/wordml/symex" mc:Ignorable="w14 w15 w16se w16cid w16 w16cex w16sdtdh">
   <w:docDefaults>
     <w:rPrDefault>
       <w:rPr>
@@ -1013,7 +1017,7 @@
       </w:pPr>
     </w:pPrDefault>
   </w:docDefaults>
-  <w:latentStyles w:defLockedState="0" w:defUIPriority="99" w:defSemiHidden="0" w:defUnhideWhenUsed="0" w:defQFormat="0" w:count="375">
+  <w:latentStyles w:defLockedState="0" w:defUIPriority="99" w:defSemiHidden="0" w:defUnhideWhenUsed="0" w:defQFormat="0" w:count="376">
     <w:lsdException w:name="Normal" w:uiPriority="0" w:qFormat="1"/>
     <w:lsdException w:name="heading 1" w:uiPriority="9" w:qFormat="1"/>
     <w:lsdException w:name="heading 2" w:semiHidden="1" w:uiPriority="9" w:unhideWhenUsed="1" w:qFormat="1"/>
@@ -1119,7 +1123,6 @@
     <w:lsdException w:name="HTML Sample" w:semiHidden="1" w:unhideWhenUsed="1"/>
     <w:lsdException w:name="HTML Typewriter" w:semiHidden="1" w:unhideWhenUsed="1"/>
     <w:lsdException w:name="HTML Variable" w:semiHidden="1" w:unhideWhenUsed="1"/>
-    <w:lsdException w:name="Normal Table" w:semiHidden="1" w:unhideWhenUsed="1"/>
     <w:lsdException w:name="annotation subject" w:semiHidden="1" w:unhideWhenUsed="1"/>
     <w:lsdException w:name="No List" w:semiHidden="1" w:unhideWhenUsed="1"/>
     <w:lsdException w:name="Outline List 1" w:semiHidden="1" w:unhideWhenUsed="1"/>
@@ -1166,10 +1169,8 @@
     <w:lsdException w:name="Table Subtle 2" w:semiHidden="1" w:unhideWhenUsed="1"/>
     <w:lsdException w:name="Table Web 1" w:semiHidden="1" w:unhideWhenUsed="1"/>
     <w:lsdException w:name="Table Web 2" w:semiHidden="1" w:unhideWhenUsed="1"/>
-    <w:lsdException w:name="Table Web 3" w:semiHidden="1" w:unhideWhenUsed="1"/>
     <w:lsdException w:name="Balloon Text" w:semiHidden="1" w:unhideWhenUsed="1"/>
     <w:lsdException w:name="Table Grid" w:uiPriority="39"/>
-    <w:lsdException w:name="Table Theme" w:semiHidden="1" w:unhideWhenUsed="1"/>
     <w:lsdException w:name="Placeholder Text" w:semiHidden="1"/>
     <w:lsdException w:name="No Spacing" w:uiPriority="1" w:qFormat="1"/>
     <w:lsdException w:name="Light Shading" w:uiPriority="60"/>
@@ -1389,21 +1390,22 @@
     <w:lsdException w:name="Smart Hyperlink" w:semiHidden="1" w:unhideWhenUsed="1"/>
     <w:lsdException w:name="Hashtag" w:semiHidden="1" w:unhideWhenUsed="1"/>
     <w:lsdException w:name="Unresolved Mention" w:semiHidden="1" w:unhideWhenUsed="1"/>
+    <w:lsdException w:name="Smart Link" w:semiHidden="1" w:unhideWhenUsed="1"/>
   </w:latentStyles>
-  <w:style w:type="paragraph" w:default="1" w:styleId="a">
+  <w:style w:type="paragraph" w:default="1" w:styleId="Normal">
     <w:name w:val="Normal"/>
     <w:qFormat/>
     <w:pPr>
       <w:bidi/>
     </w:pPr>
   </w:style>
-  <w:style w:type="character" w:default="1" w:styleId="a0">
+  <w:style w:type="character" w:default="1" w:styleId="DefaultParagraphFont">
     <w:name w:val="Default Paragraph Font"/>
     <w:uiPriority w:val="1"/>
     <w:semiHidden/>
     <w:unhideWhenUsed/>
   </w:style>
-  <w:style w:type="table" w:default="1" w:styleId="a1">
+  <w:style w:type="table" w:default="1" w:styleId="TableNormal">
     <w:name w:val="Normal Table"/>
     <w:uiPriority w:val="99"/>
     <w:semiHidden/>
@@ -1418,15 +1420,15 @@
       </w:tblCellMar>
     </w:tblPr>
   </w:style>
-  <w:style w:type="numbering" w:default="1" w:styleId="a2">
+  <w:style w:type="numbering" w:default="1" w:styleId="NoList">
     <w:name w:val="No List"/>
     <w:uiPriority w:val="99"/>
     <w:semiHidden/>
     <w:unhideWhenUsed/>
   </w:style>
-  <w:style w:type="paragraph" w:styleId="a3">
+  <w:style w:type="paragraph" w:styleId="ListParagraph">
     <w:name w:val="List Paragraph"/>
-    <w:basedOn w:val="a"/>
+    <w:basedOn w:val="Normal"/>
     <w:uiPriority w:val="34"/>
     <w:qFormat/>
     <w:rsid w:val="00E13CE6"/>
@@ -1437,7 +1439,7 @@
   </w:style>
   <w:style w:type="character" w:styleId="Hyperlink">
     <w:name w:val="Hyperlink"/>
-    <w:basedOn w:val="a0"/>
+    <w:basedOn w:val="DefaultParagraphFont"/>
     <w:uiPriority w:val="99"/>
     <w:unhideWhenUsed/>
     <w:rsid w:val="00FE7F34"/>
@@ -1446,9 +1448,9 @@
       <w:u w:val="single"/>
     </w:rPr>
   </w:style>
-  <w:style w:type="character" w:styleId="a4">
+  <w:style w:type="character" w:styleId="UnresolvedMention">
     <w:name w:val="Unresolved Mention"/>
-    <w:basedOn w:val="a0"/>
+    <w:basedOn w:val="DefaultParagraphFont"/>
     <w:uiPriority w:val="99"/>
     <w:semiHidden/>
     <w:unhideWhenUsed/>
@@ -1460,7 +1462,7 @@
   </w:style>
   <w:style w:type="paragraph" w:styleId="NormalWeb">
     <w:name w:val="Normal (Web)"/>
-    <w:basedOn w:val="a"/>
+    <w:basedOn w:val="Normal"/>
     <w:uiPriority w:val="99"/>
     <w:semiHidden/>
     <w:unhideWhenUsed/>
@@ -1475,9 +1477,9 @@
       <w:szCs w:val="24"/>
     </w:rPr>
   </w:style>
-  <w:style w:type="character" w:styleId="a5">
+  <w:style w:type="character" w:styleId="Strong">
     <w:name w:val="Strong"/>
-    <w:basedOn w:val="a0"/>
+    <w:basedOn w:val="DefaultParagraphFont"/>
     <w:uiPriority w:val="22"/>
     <w:qFormat/>
     <w:rsid w:val="00253164"/>
@@ -1785,6 +1787,26 @@
 </file>
 
 <file path=customXml/item1.xml><?xml version="1.0" encoding="utf-8"?>
+<p:properties xmlns:p="http://schemas.microsoft.com/office/2006/metadata/properties" xmlns:xsi="http://www.w3.org/2001/XMLSchema-instance" xmlns:pc="http://schemas.microsoft.com/office/infopath/2007/PartnerControls">
+  <documentManagement>
+    <lcf76f155ced4ddcb4097134ff3c332f xmlns="1c853891-79e1-4665-8425-27cfb243d1fd">
+      <Terms xmlns="http://schemas.microsoft.com/office/infopath/2007/PartnerControls"/>
+    </lcf76f155ced4ddcb4097134ff3c332f>
+    <TaxCatchAll xmlns="c8f11c67-c3b6-4b83-8087-70e71e9ec41f" xsi:nil="true"/>
+  </documentManagement>
+</p:properties>
+</file>
+
+<file path=customXml/item2.xml><?xml version="1.0" encoding="utf-8"?>
+<?mso-contentType ?>
+<FormTemplates xmlns="http://schemas.microsoft.com/sharepoint/v3/contenttype/forms">
+  <Display>DocumentLibraryForm</Display>
+  <Edit>DocumentLibraryForm</Edit>
+  <New>DocumentLibraryForm</New>
+</FormTemplates>
+</file>
+
+<file path=customXml/item3.xml><?xml version="1.0" encoding="utf-8"?>
 <ct:contentTypeSchema xmlns:ct="http://schemas.microsoft.com/office/2006/metadata/contentType" xmlns:ma="http://schemas.microsoft.com/office/2006/metadata/properties/metaAttributes" ct:_="" ma:_="" ma:contentTypeName="Document" ma:contentTypeID="0x010100A0B9F8B3991C594AB7A558D53E9A462C" ma:contentTypeVersion="16" ma:contentTypeDescription="Create a new document." ma:contentTypeScope="" ma:versionID="94f7033f07b48140e4e9e407db379254">
   <xsd:schema xmlns:xsd="http://www.w3.org/2001/XMLSchema" xmlns:xs="http://www.w3.org/2001/XMLSchema" xmlns:p="http://schemas.microsoft.com/office/2006/metadata/properties" xmlns:ns2="1c853891-79e1-4665-8425-27cfb243d1fd" xmlns:ns3="c8f11c67-c3b6-4b83-8087-70e71e9ec41f" targetNamespace="http://schemas.microsoft.com/office/2006/metadata/properties" ma:root="true" ma:fieldsID="51e63efaace8fc189d6558b857620248" ns2:_="" ns3:_="">
     <xsd:import namespace="1c853891-79e1-4665-8425-27cfb243d1fd"/>
@@ -2027,34 +2049,40 @@
 </ct:contentTypeSchema>
 </file>
 
-<file path=customXml/item2.xml><?xml version="1.0" encoding="utf-8"?>
-<?mso-contentType ?>
-<FormTemplates xmlns="http://schemas.microsoft.com/sharepoint/v3/contenttype/forms">
-  <Display>DocumentLibraryForm</Display>
-  <Edit>DocumentLibraryForm</Edit>
-  <New>DocumentLibraryForm</New>
-</FormTemplates>
-</file>
-
-<file path=customXml/item3.xml><?xml version="1.0" encoding="utf-8"?>
-<p:properties xmlns:p="http://schemas.microsoft.com/office/2006/metadata/properties" xmlns:xsi="http://www.w3.org/2001/XMLSchema-instance" xmlns:pc="http://schemas.microsoft.com/office/infopath/2007/PartnerControls">
-  <documentManagement>
-    <lcf76f155ced4ddcb4097134ff3c332f xmlns="1c853891-79e1-4665-8425-27cfb243d1fd">
-      <Terms xmlns="http://schemas.microsoft.com/office/infopath/2007/PartnerControls"/>
-    </lcf76f155ced4ddcb4097134ff3c332f>
-    <TaxCatchAll xmlns="c8f11c67-c3b6-4b83-8087-70e71e9ec41f" xsi:nil="true"/>
-  </documentManagement>
-</p:properties>
-</file>
-
 <file path=customXml/itemProps1.xml><?xml version="1.0" encoding="utf-8"?>
-<ds:datastoreItem xmlns:ds="http://schemas.openxmlformats.org/officeDocument/2006/customXml" ds:itemID="{02711B3E-3455-4D7F-A3BC-62182B992D6A}"/>
+<ds:datastoreItem xmlns:ds="http://schemas.openxmlformats.org/officeDocument/2006/customXml" ds:itemID="{750F6381-0628-4C0A-8EE9-41EEA38751E6}">
+  <ds:schemaRefs>
+    <ds:schemaRef ds:uri="http://schemas.microsoft.com/office/2006/metadata/properties"/>
+    <ds:schemaRef ds:uri="http://schemas.microsoft.com/office/infopath/2007/PartnerControls"/>
+    <ds:schemaRef ds:uri="1c853891-79e1-4665-8425-27cfb243d1fd"/>
+    <ds:schemaRef ds:uri="c8f11c67-c3b6-4b83-8087-70e71e9ec41f"/>
+  </ds:schemaRefs>
+</ds:datastoreItem>
 </file>
 
 <file path=customXml/itemProps2.xml><?xml version="1.0" encoding="utf-8"?>
-<ds:datastoreItem xmlns:ds="http://schemas.openxmlformats.org/officeDocument/2006/customXml" ds:itemID="{C7A0E3FB-2B13-4347-900F-F72887FD0917}"/>
+<ds:datastoreItem xmlns:ds="http://schemas.openxmlformats.org/officeDocument/2006/customXml" ds:itemID="{C7A0E3FB-2B13-4347-900F-F72887FD0917}">
+  <ds:schemaRefs>
+    <ds:schemaRef ds:uri="http://schemas.microsoft.com/sharepoint/v3/contenttype/forms"/>
+  </ds:schemaRefs>
+</ds:datastoreItem>
 </file>
 
 <file path=customXml/itemProps3.xml><?xml version="1.0" encoding="utf-8"?>
-<ds:datastoreItem xmlns:ds="http://schemas.openxmlformats.org/officeDocument/2006/customXml" ds:itemID="{750F6381-0628-4C0A-8EE9-41EEA38751E6}"/>
+<ds:datastoreItem xmlns:ds="http://schemas.openxmlformats.org/officeDocument/2006/customXml" ds:itemID="{02711B3E-3455-4D7F-A3BC-62182B992D6A}">
+  <ds:schemaRefs>
+    <ds:schemaRef ds:uri="http://schemas.microsoft.com/office/2006/metadata/contentType"/>
+    <ds:schemaRef ds:uri="http://schemas.microsoft.com/office/2006/metadata/properties/metaAttributes"/>
+    <ds:schemaRef ds:uri="http://www.w3.org/2001/XMLSchema"/>
+    <ds:schemaRef ds:uri="http://schemas.microsoft.com/office/2006/metadata/properties"/>
+    <ds:schemaRef ds:uri="1c853891-79e1-4665-8425-27cfb243d1fd"/>
+    <ds:schemaRef ds:uri="c8f11c67-c3b6-4b83-8087-70e71e9ec41f"/>
+    <ds:schemaRef ds:uri="http://schemas.microsoft.com/office/2006/documentManagement/types"/>
+    <ds:schemaRef ds:uri="http://schemas.microsoft.com/office/infopath/2007/PartnerControls"/>
+    <ds:schemaRef ds:uri="http://schemas.openxmlformats.org/package/2006/metadata/core-properties"/>
+    <ds:schemaRef ds:uri="http://purl.org/dc/elements/1.1/"/>
+    <ds:schemaRef ds:uri="http://purl.org/dc/terms/"/>
+    <ds:schemaRef ds:uri="http://schemas.microsoft.com/internal/obd"/>
+  </ds:schemaRefs>
+</ds:datastoreItem>
 </file>
</xml_diff>